<commit_message>
number from 1 to 100
</commit_message>
<xml_diff>
--- a/LAB/basic_syntax/tasks/01-Basic-Syntax-Conditional-Statements-and-Loops-Lab.docx
+++ b/LAB/basic_syntax/tasks/01-Basic-Syntax-Conditional-Statements-and-Loops-Lab.docx
@@ -7,8 +7,16 @@
         <w:pStyle w:val="Heading1"/>
         <w:jc w:val="center"/>
       </w:pPr>
-      <w:r>
-        <w:t>Lab: Basic Syntax, Conditional Statements</w:t>
+      <w:proofErr w:type="spellStart"/>
+      <w:r>
+        <w:t>z</w:t>
+      </w:r>
+      <w:r>
+        <w:t>Lab</w:t>
+      </w:r>
+      <w:proofErr w:type="spellEnd"/>
+      <w:r>
+        <w:t>: Basic Syntax, Conditional Statements</w:t>
       </w:r>
       <w:r>
         <w:t>,</w:t>
@@ -4073,23 +4081,7 @@
         <w:t xml:space="preserve"> the following pattern</w:t>
       </w:r>
       <w:r>
-        <w:t xml:space="preserve">. The number represents the largest </w:t>
-      </w:r>
-      <w:proofErr w:type="gramStart"/>
-      <w:r>
-        <w:t>count</w:t>
-      </w:r>
-      <w:proofErr w:type="gramEnd"/>
-      <w:r>
-        <w:t xml:space="preserve"> of stars </w:t>
-      </w:r>
-      <w:proofErr w:type="gramStart"/>
-      <w:r>
-        <w:t>on</w:t>
-      </w:r>
-      <w:proofErr w:type="gramEnd"/>
-      <w:r>
-        <w:t xml:space="preserve"> one row.</w:t>
+        <w:t>. The number represents the largest count of stars on one row.</w:t>
       </w:r>
     </w:p>
     <w:p>
@@ -6631,7 +6623,7 @@
               <pic:pic xmlns:pic="http://schemas.openxmlformats.org/drawingml/2006/picture">
                 <pic:nvPicPr>
                   <pic:cNvPr id="1" name="Picture 1">
-                    <a:hlinkClick r:id="rId2"/>
+                    <a:hlinkClick r:id="rId22"/>
                   </pic:cNvPr>
                   <pic:cNvPicPr>
                     <a:picLocks noChangeAspect="1" noChangeArrowheads="1"/>

</xml_diff>